<commit_message>
completed and fixed last wet and dry part for mult
</commit_message>
<xml_diff>
--- a/Dry.docx
+++ b/Dry.docx
@@ -68,8 +68,13 @@
     <w:p/>
     <w:p>
       <w:r>
-        <w:t>2.1: Diag</w:t>
-      </w:r>
+        <w:t xml:space="preserve">2.1: </w:t>
+      </w:r>
+      <w:proofErr w:type="spellStart"/>
+      <w:r>
+        <w:t>Diag</w:t>
+      </w:r>
+      <w:proofErr w:type="spellEnd"/>
     </w:p>
     <w:p>
       <w:r>
@@ -77,16 +82,16 @@
           <w:noProof/>
         </w:rPr>
         <w:drawing>
-          <wp:anchor distT="0" distB="0" distL="114300" distR="114300" simplePos="0" relativeHeight="251658240" behindDoc="0" locked="0" layoutInCell="1" allowOverlap="1" wp14:anchorId="12E7C3EF" wp14:editId="2B3226AF">
+          <wp:anchor distT="0" distB="0" distL="114300" distR="114300" simplePos="0" relativeHeight="251658240" behindDoc="0" locked="0" layoutInCell="1" allowOverlap="1" wp14:anchorId="12E7C3EF" wp14:editId="073A6A6B">
             <wp:simplePos x="0" y="0"/>
             <wp:positionH relativeFrom="margin">
-              <wp:align>right</wp:align>
+              <wp:posOffset>112395</wp:posOffset>
             </wp:positionH>
             <wp:positionV relativeFrom="paragraph">
-              <wp:posOffset>212725</wp:posOffset>
+              <wp:posOffset>209550</wp:posOffset>
             </wp:positionV>
-            <wp:extent cx="5937885" cy="3463290"/>
-            <wp:effectExtent l="0" t="0" r="5715" b="3810"/>
+            <wp:extent cx="5712460" cy="3463290"/>
+            <wp:effectExtent l="0" t="0" r="0" b="3810"/>
             <wp:wrapTopAndBottom/>
             <wp:docPr id="2" name="Picture 2"/>
             <wp:cNvGraphicFramePr>
@@ -116,7 +121,7 @@
                   <pic:spPr bwMode="auto">
                     <a:xfrm>
                       <a:off x="0" y="0"/>
-                      <a:ext cx="5937885" cy="3463290"/>
+                      <a:ext cx="5712460" cy="3463290"/>
                     </a:xfrm>
                     <a:prstGeom prst="rect">
                       <a:avLst/>
@@ -129,6 +134,9 @@
                 </pic:pic>
               </a:graphicData>
             </a:graphic>
+            <wp14:sizeRelH relativeFrom="margin">
+              <wp14:pctWidth>0</wp14:pctWidth>
+            </wp14:sizeRelH>
             <wp14:sizeRelV relativeFrom="margin">
               <wp14:pctHeight>0</wp14:pctHeight>
             </wp14:sizeRelV>
@@ -146,15 +154,23 @@
         </w:tabs>
       </w:pPr>
       <w:r>
-        <w:t>Each multiplication takes 9 clock cycles.</w:t>
-      </w:r>
-    </w:p>
-    <w:p>
-      <w:pPr>
-        <w:tabs>
-          <w:tab w:val="left" w:pos="7590"/>
-        </w:tabs>
-      </w:pPr>
+        <w:t xml:space="preserve">Each multiplication takes </w:t>
+      </w:r>
+      <w:r>
+        <w:t>8</w:t>
+      </w:r>
+      <w:r>
+        <w:t xml:space="preserve"> clock cycles</w:t>
+      </w:r>
+      <w:r>
+        <w:t xml:space="preserve">, from the moment </w:t>
+      </w:r>
+      <w:r>
+        <w:t>busy goes up to 1, until it goes down to 0</w:t>
+      </w:r>
+      <w:r>
+        <w:t>.</w:t>
+      </w:r>
     </w:p>
     <w:p>
       <w:r>
@@ -173,8 +189,8 @@
           <w:noProof/>
         </w:rPr>
         <w:drawing>
-          <wp:inline distT="0" distB="0" distL="0" distR="0" wp14:anchorId="018F3EE9" wp14:editId="0F186195">
-            <wp:extent cx="5943600" cy="3739854"/>
+          <wp:inline distT="0" distB="0" distL="0" distR="0" wp14:anchorId="018F3EE9" wp14:editId="2443FA0F">
+            <wp:extent cx="5677238" cy="3739854"/>
             <wp:effectExtent l="0" t="0" r="0" b="0"/>
             <wp:docPr id="4" name="Picture 4"/>
             <wp:cNvGraphicFramePr>
@@ -202,7 +218,7 @@
                   <pic:spPr>
                     <a:xfrm>
                       <a:off x="0" y="0"/>
-                      <a:ext cx="5943600" cy="3739854"/>
+                      <a:ext cx="5677238" cy="3739854"/>
                     </a:xfrm>
                     <a:prstGeom prst="rect">
                       <a:avLst/>
@@ -217,22 +233,70 @@
     </w:p>
     <w:p>
       <w:r>
-        <w:t>The fastest calculation of the multiple will be given when both a_msb_is_0 and b_msw_is_0 are 1. In this case, the calculations after the state ThirdByte1b are irrelevant, and so the calculations will be completed after 4 clock cycles.</w:t>
-      </w:r>
-    </w:p>
-    <w:p>
-      <w:r>
-        <w:t>If a_msb_is_0 is 1 while b_msw_is_0 is 0, the calculation will continue to the state FirstByte2b after ThirdByte1b, skipping the FourthByte1b. Likewise, the calculation will skip over the state FourthByte2b and instead return to Idle after ThirdByte2b. The calculation in this case will take 7 clock cycles.</w:t>
-      </w:r>
-    </w:p>
-    <w:p>
-      <w:r>
-        <w:t>If a_msb_is_0 is 0 while b_msw_is_0 is 1, the calculation will continue to Idle after the state FourthByte1b. The calculation in this case will take 5 clock cycles.</w:t>
-      </w:r>
-    </w:p>
-    <w:p>
-      <w:r>
-        <w:t xml:space="preserve">In every other instance (when both a_msb_is_0 and b_msw_is_0 are 0), the calculation time will remain the same as it was in the previous question, 9 clock cycles. </w:t>
+        <w:t xml:space="preserve">The fastest calculation of the multiple will be given when both a_msb_is_0 and b_msw_is_0 are 1. In this case, the calculations after the state ThirdByte1b are irrelevant, and so the calculations will be completed after </w:t>
+      </w:r>
+      <w:r>
+        <w:t>3</w:t>
+      </w:r>
+      <w:r>
+        <w:t xml:space="preserve"> clock cycles</w:t>
+      </w:r>
+      <w:r>
+        <w:t>, from the moment busy goes up until it goes back down to 0</w:t>
+      </w:r>
+      <w:r>
+        <w:t>.</w:t>
+      </w:r>
+    </w:p>
+    <w:p>
+      <w:r>
+        <w:t xml:space="preserve">If a_msb_is_0 is 1 while b_msw_is_0 is 0, the calculation will continue to the state FirstByte2b after ThirdByte1b, skipping the FourthByte1b. Likewise, the calculation will skip over the state FourthByte2b and instead return to Idle after ThirdByte2b. The calculation in this case will take </w:t>
+      </w:r>
+      <w:r>
+        <w:t>6</w:t>
+      </w:r>
+      <w:r>
+        <w:t xml:space="preserve"> clock cycles</w:t>
+      </w:r>
+      <w:r>
+        <w:t>, from the moment busy goes up until it goes back down to 0</w:t>
+      </w:r>
+      <w:r>
+        <w:t>.</w:t>
+      </w:r>
+    </w:p>
+    <w:p>
+      <w:r>
+        <w:t xml:space="preserve">If a_msb_is_0 is 0 while b_msw_is_0 is 1, the calculation will continue to Idle after the state ourthByte1b. The calculation in this case will take </w:t>
+      </w:r>
+      <w:r>
+        <w:t>4</w:t>
+      </w:r>
+      <w:r>
+        <w:t xml:space="preserve"> clock cycles</w:t>
+      </w:r>
+      <w:r>
+        <w:t>, from the moment busy goes up until it goes back down to 0</w:t>
+      </w:r>
+      <w:r>
+        <w:t>.</w:t>
+      </w:r>
+    </w:p>
+    <w:p>
+      <w:r>
+        <w:t xml:space="preserve">In every other instance (when both a_msb_is_0 and b_msw_is_0 are 0), the calculation time will remain the same as it was in the previous question, </w:t>
+      </w:r>
+      <w:r>
+        <w:t>8</w:t>
+      </w:r>
+      <w:r>
+        <w:t xml:space="preserve"> clock cycles</w:t>
+      </w:r>
+      <w:r>
+        <w:t>, from the moment busy goes up until it goes back down to 0</w:t>
+      </w:r>
+      <w:r>
+        <w:t xml:space="preserve">. </w:t>
       </w:r>
     </w:p>
     <w:p/>
@@ -248,12 +312,15 @@
     </w:p>
     <w:p>
       <w:r>
+        <w:rPr>
+          <w:noProof/>
+        </w:rPr>
         <w:lastRenderedPageBreak/>
         <w:drawing>
-          <wp:inline distT="0" distB="0" distL="0" distR="0" wp14:anchorId="3D2A6726" wp14:editId="1D22A574">
-            <wp:extent cx="5943600" cy="3369945"/>
-            <wp:effectExtent l="0" t="0" r="0" b="1905"/>
-            <wp:docPr id="1" name="Picture 1" descr="A picture containing chart&#10;&#10;Description automatically generated"/>
+          <wp:inline distT="0" distB="0" distL="0" distR="0" wp14:anchorId="2A81DB46" wp14:editId="2400E3C3">
+            <wp:extent cx="5943600" cy="3143250"/>
+            <wp:effectExtent l="0" t="0" r="0" b="0"/>
+            <wp:docPr id="8" name="Picture 8" descr="Chart&#10;&#10;Description automatically generated"/>
             <wp:cNvGraphicFramePr>
               <a:graphicFrameLocks xmlns:a="http://schemas.openxmlformats.org/drawingml/2006/main" noChangeAspect="1"/>
             </wp:cNvGraphicFramePr>
@@ -261,7 +328,7 @@
               <a:graphicData uri="http://schemas.openxmlformats.org/drawingml/2006/picture">
                 <pic:pic xmlns:pic="http://schemas.openxmlformats.org/drawingml/2006/picture">
                   <pic:nvPicPr>
-                    <pic:cNvPr id="1" name="Picture 1" descr="A picture containing chart&#10;&#10;Description automatically generated"/>
+                    <pic:cNvPr id="8" name="Picture 8" descr="Chart&#10;&#10;Description automatically generated"/>
                     <pic:cNvPicPr/>
                   </pic:nvPicPr>
                   <pic:blipFill>
@@ -273,7 +340,7 @@
                   <pic:spPr>
                     <a:xfrm>
                       <a:off x="0" y="0"/>
-                      <a:ext cx="5943600" cy="3369945"/>
+                      <a:ext cx="5943600" cy="3143250"/>
                     </a:xfrm>
                     <a:prstGeom prst="rect">
                       <a:avLst/>
@@ -288,11 +355,14 @@
     </w:p>
     <w:p>
       <w:r>
+        <w:rPr>
+          <w:noProof/>
+        </w:rPr>
         <w:drawing>
-          <wp:inline distT="0" distB="0" distL="0" distR="0" wp14:anchorId="354D95BD" wp14:editId="3BC899D4">
-            <wp:extent cx="5943600" cy="3244215"/>
-            <wp:effectExtent l="0" t="0" r="0" b="0"/>
-            <wp:docPr id="3" name="Picture 3" descr="A picture containing chart&#10;&#10;Description automatically generated"/>
+          <wp:inline distT="0" distB="0" distL="0" distR="0" wp14:anchorId="354D95BD" wp14:editId="09193110">
+            <wp:extent cx="6012480" cy="3749040"/>
+            <wp:effectExtent l="0" t="0" r="7620" b="3810"/>
+            <wp:docPr id="3" name="Picture 3"/>
             <wp:cNvGraphicFramePr>
               <a:graphicFrameLocks xmlns:a="http://schemas.openxmlformats.org/drawingml/2006/main" noChangeAspect="1"/>
             </wp:cNvGraphicFramePr>
@@ -300,11 +370,17 @@
               <a:graphicData uri="http://schemas.openxmlformats.org/drawingml/2006/picture">
                 <pic:pic xmlns:pic="http://schemas.openxmlformats.org/drawingml/2006/picture">
                   <pic:nvPicPr>
-                    <pic:cNvPr id="3" name="Picture 3" descr="A picture containing chart&#10;&#10;Description automatically generated"/>
+                    <pic:cNvPr id="3" name="Picture 3"/>
                     <pic:cNvPicPr/>
                   </pic:nvPicPr>
                   <pic:blipFill>
-                    <a:blip r:embed="rId9"/>
+                    <a:blip r:embed="rId9">
+                      <a:extLst>
+                        <a:ext uri="{28A0092B-C50C-407E-A947-70E740481C1C}">
+                          <a14:useLocalDpi xmlns:a14="http://schemas.microsoft.com/office/drawing/2010/main" val="0"/>
+                        </a:ext>
+                      </a:extLst>
+                    </a:blip>
                     <a:stretch>
                       <a:fillRect/>
                     </a:stretch>
@@ -312,7 +388,7 @@
                   <pic:spPr>
                     <a:xfrm>
                       <a:off x="0" y="0"/>
-                      <a:ext cx="5943600" cy="3244215"/>
+                      <a:ext cx="6012480" cy="3749040"/>
                     </a:xfrm>
                     <a:prstGeom prst="rect">
                       <a:avLst/>
@@ -332,11 +408,240 @@
     </w:p>
     <w:p>
       <w:r>
-        <w:t xml:space="preserve">The values of a and b are initialized after these 4 cycles, and thereafter, start is changed to 1 for one cycle, starting the multiplication process. One cycle after start changes, the value of busy is changed to 1, in accordance with the requirements of the exercise. As seen in the diagrams, with each clock cycle, the next_state and current_state change in the order described in the diagram from question 2.1. </w:t>
+        <w:t xml:space="preserve">The values of a and b are initialized after these 4 cycles, and thereafter, start is changed to 1 for one cycle, starting the multiplication process. One cycle after start changes, the value of busy is changed to </w:t>
       </w:r>
       <w:r>
         <w:lastRenderedPageBreak/>
-        <w:t xml:space="preserve">Finally, after 9 clock cycles, busy goes down to the value of 0, the current and next states return to Idle, and the product from the multiplication of our ID numbers is received. As shown, the result is: 341312304 x 207223066 = 70727782098404064 </w:t>
+        <w:t xml:space="preserve">1, in accordance with the requirements of the exercise. As seen in the diagrams, with each clock cycle, the </w:t>
+      </w:r>
+      <w:proofErr w:type="spellStart"/>
+      <w:r>
+        <w:t>next_state</w:t>
+      </w:r>
+      <w:proofErr w:type="spellEnd"/>
+      <w:r>
+        <w:t xml:space="preserve"> and </w:t>
+      </w:r>
+      <w:proofErr w:type="spellStart"/>
+      <w:r>
+        <w:t>current_state</w:t>
+      </w:r>
+      <w:proofErr w:type="spellEnd"/>
+      <w:r>
+        <w:t xml:space="preserve"> change in the order described in the diagram from question 2.1. Finally, after </w:t>
+      </w:r>
+      <w:r>
+        <w:t>8</w:t>
+      </w:r>
+      <w:r>
+        <w:t xml:space="preserve"> clock cycles</w:t>
+      </w:r>
+      <w:r>
+        <w:t xml:space="preserve"> (</w:t>
+      </w:r>
+      <w:r>
+        <w:t>from the moment busy goes up until it goes back down to 0</w:t>
+      </w:r>
+      <w:r>
+        <w:t>)</w:t>
+      </w:r>
+      <w:r>
+        <w:t xml:space="preserve">, busy goes down to the value of 0, the current and next states return to Idle, and the product from the multiplication of our ID numbers is received. </w:t>
+      </w:r>
+    </w:p>
+    <w:p>
+      <w:r>
+        <w:t xml:space="preserve">As shown, the result is: 341312304 x 207223066 = 70727782098404064 </w:t>
+      </w:r>
+    </w:p>
+    <w:p/>
+    <w:p>
+      <w:r>
+        <w:t>3.7: Simulation of Fast Multiplier</w:t>
+      </w:r>
+      <w:r>
+        <w:t xml:space="preserve"> 32x32</w:t>
+      </w:r>
+    </w:p>
+    <w:p>
+      <w:r>
+        <w:drawing>
+          <wp:anchor distT="0" distB="0" distL="114300" distR="114300" simplePos="0" relativeHeight="251660288" behindDoc="0" locked="0" layoutInCell="1" allowOverlap="1" wp14:anchorId="6F66171B" wp14:editId="5F07C9DB">
+            <wp:simplePos x="0" y="0"/>
+            <wp:positionH relativeFrom="margin">
+              <wp:align>center</wp:align>
+            </wp:positionH>
+            <wp:positionV relativeFrom="paragraph">
+              <wp:posOffset>92</wp:posOffset>
+            </wp:positionV>
+            <wp:extent cx="7613150" cy="5212080"/>
+            <wp:effectExtent l="0" t="0" r="6985" b="7620"/>
+            <wp:wrapTopAndBottom/>
+            <wp:docPr id="6" name="Picture 6" descr="Chart&#10;&#10;Description automatically generated with medium confidence"/>
+            <wp:cNvGraphicFramePr>
+              <a:graphicFrameLocks xmlns:a="http://schemas.openxmlformats.org/drawingml/2006/main" noChangeAspect="1"/>
+            </wp:cNvGraphicFramePr>
+            <a:graphic xmlns:a="http://schemas.openxmlformats.org/drawingml/2006/main">
+              <a:graphicData uri="http://schemas.openxmlformats.org/drawingml/2006/picture">
+                <pic:pic xmlns:pic="http://schemas.openxmlformats.org/drawingml/2006/picture">
+                  <pic:nvPicPr>
+                    <pic:cNvPr id="6" name="Picture 6" descr="Chart&#10;&#10;Description automatically generated with medium confidence"/>
+                    <pic:cNvPicPr/>
+                  </pic:nvPicPr>
+                  <pic:blipFill>
+                    <a:blip r:embed="rId10">
+                      <a:extLst>
+                        <a:ext uri="{28A0092B-C50C-407E-A947-70E740481C1C}">
+                          <a14:useLocalDpi xmlns:a14="http://schemas.microsoft.com/office/drawing/2010/main" val="0"/>
+                        </a:ext>
+                      </a:extLst>
+                    </a:blip>
+                    <a:stretch>
+                      <a:fillRect/>
+                    </a:stretch>
+                  </pic:blipFill>
+                  <pic:spPr>
+                    <a:xfrm>
+                      <a:off x="0" y="0"/>
+                      <a:ext cx="7613150" cy="5212080"/>
+                    </a:xfrm>
+                    <a:prstGeom prst="rect">
+                      <a:avLst/>
+                    </a:prstGeom>
+                  </pic:spPr>
+                </pic:pic>
+              </a:graphicData>
+            </a:graphic>
+            <wp14:sizeRelH relativeFrom="page">
+              <wp14:pctWidth>0</wp14:pctWidth>
+            </wp14:sizeRelH>
+            <wp14:sizeRelV relativeFrom="page">
+              <wp14:pctHeight>0</wp14:pctHeight>
+            </wp14:sizeRelV>
+          </wp:anchor>
+        </w:drawing>
+      </w:r>
+    </w:p>
+    <w:p/>
+    <w:p/>
+    <w:p/>
+    <w:p/>
+    <w:p/>
+    <w:p>
+      <w:r>
+        <w:drawing>
+          <wp:anchor distT="0" distB="0" distL="114300" distR="114300" simplePos="0" relativeHeight="251661312" behindDoc="0" locked="0" layoutInCell="1" allowOverlap="1" wp14:anchorId="6705D594" wp14:editId="1BB84AC4">
+            <wp:simplePos x="0" y="0"/>
+            <wp:positionH relativeFrom="margin">
+              <wp:align>center</wp:align>
+            </wp:positionH>
+            <wp:positionV relativeFrom="paragraph">
+              <wp:posOffset>-11</wp:posOffset>
+            </wp:positionV>
+            <wp:extent cx="7661345" cy="4754880"/>
+            <wp:effectExtent l="0" t="0" r="0" b="7620"/>
+            <wp:wrapTopAndBottom/>
+            <wp:docPr id="7" name="Picture 7" descr="Chart&#10;&#10;Description automatically generated"/>
+            <wp:cNvGraphicFramePr>
+              <a:graphicFrameLocks xmlns:a="http://schemas.openxmlformats.org/drawingml/2006/main" noChangeAspect="1"/>
+            </wp:cNvGraphicFramePr>
+            <a:graphic xmlns:a="http://schemas.openxmlformats.org/drawingml/2006/main">
+              <a:graphicData uri="http://schemas.openxmlformats.org/drawingml/2006/picture">
+                <pic:pic xmlns:pic="http://schemas.openxmlformats.org/drawingml/2006/picture">
+                  <pic:nvPicPr>
+                    <pic:cNvPr id="7" name="Picture 7" descr="Chart&#10;&#10;Description automatically generated"/>
+                    <pic:cNvPicPr/>
+                  </pic:nvPicPr>
+                  <pic:blipFill>
+                    <a:blip r:embed="rId11">
+                      <a:extLst>
+                        <a:ext uri="{28A0092B-C50C-407E-A947-70E740481C1C}">
+                          <a14:useLocalDpi xmlns:a14="http://schemas.microsoft.com/office/drawing/2010/main" val="0"/>
+                        </a:ext>
+                      </a:extLst>
+                    </a:blip>
+                    <a:stretch>
+                      <a:fillRect/>
+                    </a:stretch>
+                  </pic:blipFill>
+                  <pic:spPr>
+                    <a:xfrm>
+                      <a:off x="0" y="0"/>
+                      <a:ext cx="7661345" cy="4754880"/>
+                    </a:xfrm>
+                    <a:prstGeom prst="rect">
+                      <a:avLst/>
+                    </a:prstGeom>
+                  </pic:spPr>
+                </pic:pic>
+              </a:graphicData>
+            </a:graphic>
+            <wp14:sizeRelH relativeFrom="margin">
+              <wp14:pctWidth>0</wp14:pctWidth>
+            </wp14:sizeRelH>
+            <wp14:sizeRelV relativeFrom="margin">
+              <wp14:pctHeight>0</wp14:pctHeight>
+            </wp14:sizeRelV>
+          </wp:anchor>
+        </w:drawing>
+      </w:r>
+    </w:p>
+    <w:p>
+      <w:r>
+        <w:t xml:space="preserve">The clock starts at the value of 0 and changes its value every 10 units of time. </w:t>
+      </w:r>
+      <w:r>
+        <w:t xml:space="preserve">Once the clock changes to 1 for the first time, the values of product, start, and reset are initialized: product and start are equal to 0, and reset is equal to 1 as requested. This lasts for 4 cycles of the clock. </w:t>
+      </w:r>
+    </w:p>
+    <w:p>
+      <w:r>
+        <w:t xml:space="preserve">After these four cycles, the values of a and b are initialized to our ID numbers. Start is then changed to 1 for one clock cycle, after which busy becomes 1 and the multiplication process begins. The current and next states change throughout the calculation in accordance with the state diagram as shown in part 2.2. The </w:t>
+      </w:r>
+      <w:r>
+        <w:t>calculation process</w:t>
+      </w:r>
+      <w:r>
+        <w:t xml:space="preserve"> in this case is identical to the </w:t>
+      </w:r>
+      <w:r>
+        <w:t xml:space="preserve">process shown in the regular multiplier from the previous question. After 8 clock cycles, measured from the moment busy is equal to 1 until busy is equal to 0, the product of the multiplication is received. </w:t>
+      </w:r>
+      <w:r>
+        <w:t xml:space="preserve">As in the previous simulation, the result is </w:t>
+      </w:r>
+      <w:r>
+        <w:t>341312304 x 207223066 = 70727782098404064</w:t>
+      </w:r>
+      <w:r>
+        <w:t xml:space="preserve">. </w:t>
+      </w:r>
+    </w:p>
+    <w:p>
+      <w:r>
+        <w:t xml:space="preserve">After one clock cycle, a and b are initialized to new values: our ID numbers, such that the first two bytes of each number in their binary representation are 0. </w:t>
+      </w:r>
+      <w:r>
+        <w:t>After one clock cycle, start is changed to the value of 1 for one clock cycle.</w:t>
+      </w:r>
+      <w:r>
+        <w:t xml:space="preserve"> Thereafter, busy changes to 1, and after 3 clock cycles,</w:t>
+      </w:r>
+      <w:r>
+        <w:t xml:space="preserve"> returns to the value of 0, </w:t>
+      </w:r>
+      <w:r>
+        <w:lastRenderedPageBreak/>
+        <w:t>and</w:t>
+      </w:r>
+      <w:r>
+        <w:t xml:space="preserve"> the product of the multiplication is received. The next and current states are as shown in the state diagram from question 2.2. The time this calculation takes is in accordance with our predictions given the ability to skip certain states as described in question 2.2. </w:t>
+      </w:r>
+      <w:r>
+        <w:t xml:space="preserve">This is indeed significantly faster than if the calculation were done with the original implementation.  The result received from this calculation is: </w:t>
+      </w:r>
+      <w:r>
+        <w:t>2330 x 816 = 1901280.</w:t>
       </w:r>
     </w:p>
     <w:p/>
@@ -345,7 +650,7 @@
     <w:p/>
     <w:p/>
     <w:sectPr>
-      <w:headerReference w:type="default" r:id="rId10"/>
+      <w:headerReference w:type="default" r:id="rId12"/>
       <w:pgSz w:w="12240" w:h="15840"/>
       <w:pgMar w:top="1440" w:right="1440" w:bottom="1440" w:left="1440" w:header="720" w:footer="720" w:gutter="0"/>
       <w:cols w:space="720"/>

</xml_diff>